<commit_message>
Presale time start updated (+6 hours due to Eth block slowdown this week)
Presale time start updated (+6 hours due to Eth block slowdown this week)
</commit_message>
<xml_diff>
--- a/whitepaper/1. ARXToken-WatchInstructions.docx
+++ b/whitepaper/1. ARXToken-WatchInstructions.docx
@@ -10,6 +10,8 @@
           <w:szCs w:val="32"/>
         </w:rPr>
       </w:pPr>
+      <w:bookmarkStart w:id="0" w:name="_GoBack"/>
+      <w:bookmarkEnd w:id="0"/>
       <w:r>
         <w:rPr>
           <w:b/>
@@ -145,8 +147,6 @@
         </w:rPr>
         <w:t>information and interaction</w:t>
       </w:r>
-      <w:bookmarkStart w:id="0" w:name="_GoBack"/>
-      <w:bookmarkEnd w:id="0"/>
     </w:p>
     <w:p>
       <w:pPr>
@@ -215,328 +215,83 @@
     </w:p>
     <w:p>
       <w:pPr>
-        <w:ind w:right="-1"/>
-        <w:rPr>
-          <w:b/>
-          <w:sz w:val="24"/>
-          <w:szCs w:val="24"/>
-          <w:u w:val="single"/>
-        </w:rPr>
-      </w:pPr>
-      <w:r>
-        <w:rPr>
-          <w:sz w:val="24"/>
-          <w:szCs w:val="24"/>
-          <w:u w:val="single"/>
-        </w:rPr>
-        <w:t xml:space="preserve">29 Sep 19:00 GMT: </w:t>
-      </w:r>
-      <w:r>
-        <w:rPr>
-          <w:b/>
-          <w:sz w:val="24"/>
-          <w:szCs w:val="24"/>
-          <w:u w:val="single"/>
-        </w:rPr>
-        <w:t>Pre-sale begins!</w:t>
-      </w:r>
-      <w:r>
-        <w:rPr>
-          <w:b/>
-          <w:sz w:val="24"/>
-          <w:szCs w:val="24"/>
-          <w:u w:val="single"/>
+        <w:rPr>
+          <w:color w:val="1F497D"/>
+        </w:rPr>
+      </w:pPr>
+      <w:r>
+        <w:rPr>
+          <w:rStyle w:val="Strong"/>
+        </w:rPr>
+        <w:t>Start block: </w:t>
+      </w:r>
+      <w:r>
+        <w:t>4,323,376</w:t>
+      </w:r>
+      <w:r>
+        <w:rPr>
+          <w:b/>
+          <w:bCs/>
         </w:rPr>
         <w:br/>
       </w:r>
       <w:r>
         <w:rPr>
-          <w:i/>
-          <w:sz w:val="24"/>
-          <w:szCs w:val="24"/>
-        </w:rPr>
-        <w:t>29-30 Sep</w:t>
-      </w:r>
-      <w:r>
-        <w:rPr>
-          <w:sz w:val="24"/>
-          <w:szCs w:val="24"/>
-        </w:rPr>
-        <w:t xml:space="preserve">: </w:t>
-      </w:r>
-      <w:r>
-        <w:rPr>
-          <w:b/>
-          <w:sz w:val="24"/>
-          <w:szCs w:val="24"/>
-        </w:rPr>
-        <w:t>1 ETH</w:t>
-      </w:r>
-      <w:r>
-        <w:rPr>
-          <w:sz w:val="24"/>
-          <w:szCs w:val="24"/>
-        </w:rPr>
-        <w:t xml:space="preserve"> = </w:t>
-      </w:r>
-      <w:r>
-        <w:rPr>
-          <w:b/>
-          <w:color w:val="0070C0"/>
-          <w:sz w:val="24"/>
-          <w:szCs w:val="24"/>
+          <w:rStyle w:val="Strong"/>
+        </w:rPr>
+        <w:t>Start:</w:t>
+      </w:r>
+      <w:r>
+        <w:t xml:space="preserve"> 30 Sep 1AM - </w:t>
+      </w:r>
+      <w:r>
+        <w:rPr>
+          <w:rStyle w:val="Strong"/>
+        </w:rPr>
+        <w:t>End:</w:t>
+      </w:r>
+      <w:r>
+        <w:t xml:space="preserve"> 07 Oct 1AM GMT</w:t>
+      </w:r>
+      <w:r>
+        <w:br/>
+        <w:t xml:space="preserve">30 Sep 1AM GMT: 1 ETH = </w:t>
+      </w:r>
+      <w:r>
+        <w:rPr>
+          <w:rStyle w:val="Strong"/>
         </w:rPr>
         <w:t>8,000 ARX</w:t>
       </w:r>
       <w:r>
-        <w:rPr>
-          <w:color w:val="0070C0"/>
-          <w:sz w:val="24"/>
-          <w:szCs w:val="24"/>
-        </w:rPr>
-        <w:t xml:space="preserve"> </w:t>
-      </w:r>
-      <w:r>
-        <w:rPr>
-          <w:sz w:val="24"/>
-          <w:szCs w:val="24"/>
-        </w:rPr>
-        <w:t>(1st day bonus) 29/09 @ 19:00 to 30/09 @ 19:00</w:t>
-      </w:r>
-      <w:r>
-        <w:rPr>
-          <w:sz w:val="24"/>
-          <w:szCs w:val="24"/>
-        </w:rPr>
-        <w:t xml:space="preserve"> GMT</w:t>
-      </w:r>
-      <w:r>
-        <w:rPr>
-          <w:sz w:val="24"/>
-          <w:szCs w:val="24"/>
-        </w:rPr>
         <w:br/>
-      </w:r>
-      <w:r>
-        <w:rPr>
-          <w:i/>
-          <w:sz w:val="24"/>
-          <w:szCs w:val="24"/>
-        </w:rPr>
-        <w:t>30-02 Oct</w:t>
-      </w:r>
-      <w:r>
-        <w:rPr>
-          <w:sz w:val="24"/>
-          <w:szCs w:val="24"/>
-        </w:rPr>
-        <w:t xml:space="preserve">: </w:t>
-      </w:r>
-      <w:r>
-        <w:rPr>
-          <w:b/>
-          <w:sz w:val="24"/>
-          <w:szCs w:val="24"/>
-        </w:rPr>
-        <w:t>1 ETH</w:t>
-      </w:r>
-      <w:r>
-        <w:rPr>
-          <w:sz w:val="24"/>
-          <w:szCs w:val="24"/>
-        </w:rPr>
-        <w:t xml:space="preserve"> = </w:t>
-      </w:r>
-      <w:r>
-        <w:rPr>
-          <w:b/>
-          <w:color w:val="0070C0"/>
-          <w:sz w:val="24"/>
-          <w:szCs w:val="24"/>
-        </w:rPr>
-        <w:t>7,250 ARX</w:t>
-      </w:r>
-      <w:r>
-        <w:rPr>
-          <w:color w:val="0070C0"/>
-          <w:sz w:val="24"/>
-          <w:szCs w:val="24"/>
-        </w:rPr>
-        <w:t xml:space="preserve"> </w:t>
-      </w:r>
-      <w:r>
-        <w:rPr>
-          <w:sz w:val="24"/>
-          <w:szCs w:val="24"/>
-        </w:rPr>
-        <w:t>(2nd &amp; 3rd day bonus) 30/09 @ 19:01 to 02/09 @ 19:00</w:t>
-      </w:r>
-      <w:r>
-        <w:rPr>
-          <w:sz w:val="24"/>
-          <w:szCs w:val="24"/>
-        </w:rPr>
-        <w:t xml:space="preserve"> GMT</w:t>
-      </w:r>
-      <w:r>
-        <w:rPr>
-          <w:sz w:val="24"/>
-          <w:szCs w:val="24"/>
-        </w:rPr>
+        <w:t>01 Oct 1AM GMT: 1 ETH =</w:t>
+      </w:r>
+      <w:r>
+        <w:rPr>
+          <w:rStyle w:val="Strong"/>
+        </w:rPr>
+        <w:t xml:space="preserve"> 7,250 ARX</w:t>
+      </w:r>
+      <w:r>
         <w:br/>
-      </w:r>
-      <w:r>
-        <w:rPr>
-          <w:i/>
-          <w:sz w:val="24"/>
-          <w:szCs w:val="24"/>
-        </w:rPr>
-        <w:t>02-04 Oct</w:t>
-      </w:r>
-      <w:r>
-        <w:rPr>
-          <w:sz w:val="24"/>
-          <w:szCs w:val="24"/>
-        </w:rPr>
-        <w:t xml:space="preserve">: </w:t>
-      </w:r>
-      <w:r>
-        <w:rPr>
-          <w:b/>
-          <w:sz w:val="24"/>
-          <w:szCs w:val="24"/>
-        </w:rPr>
-        <w:t>1 ETH</w:t>
-      </w:r>
-      <w:r>
-        <w:rPr>
-          <w:sz w:val="24"/>
-          <w:szCs w:val="24"/>
-        </w:rPr>
-        <w:t xml:space="preserve"> = </w:t>
-      </w:r>
-      <w:r>
-        <w:rPr>
-          <w:b/>
-          <w:color w:val="0070C0"/>
-          <w:sz w:val="24"/>
-          <w:szCs w:val="24"/>
+        <w:t xml:space="preserve">03 Oct 1AM GMT: 1 ETH = </w:t>
+      </w:r>
+      <w:r>
+        <w:rPr>
+          <w:rStyle w:val="Strong"/>
         </w:rPr>
         <w:t>6,750 ARX</w:t>
       </w:r>
       <w:r>
-        <w:rPr>
-          <w:color w:val="0070C0"/>
-          <w:sz w:val="24"/>
-          <w:szCs w:val="24"/>
-        </w:rPr>
-        <w:t xml:space="preserve"> </w:t>
-      </w:r>
-      <w:r>
-        <w:rPr>
-          <w:sz w:val="24"/>
-          <w:szCs w:val="24"/>
-        </w:rPr>
-        <w:t>(4th &amp; 5th day bonus) 02/09 @ 19:01 to 04/09 @ 19:00</w:t>
-      </w:r>
-      <w:r>
-        <w:rPr>
-          <w:sz w:val="24"/>
-          <w:szCs w:val="24"/>
-        </w:rPr>
-        <w:t xml:space="preserve"> GMT</w:t>
-      </w:r>
-      <w:r>
-        <w:rPr>
-          <w:sz w:val="24"/>
-          <w:szCs w:val="24"/>
-        </w:rPr>
         <w:br/>
-      </w:r>
-      <w:r>
-        <w:rPr>
-          <w:i/>
-          <w:sz w:val="24"/>
-          <w:szCs w:val="24"/>
-        </w:rPr>
-        <w:t>05-06 Oct</w:t>
-      </w:r>
-      <w:r>
-        <w:rPr>
-          <w:sz w:val="24"/>
-          <w:szCs w:val="24"/>
-        </w:rPr>
-        <w:t xml:space="preserve">: </w:t>
-      </w:r>
-      <w:r>
-        <w:rPr>
-          <w:b/>
-          <w:sz w:val="24"/>
-          <w:szCs w:val="24"/>
-        </w:rPr>
-        <w:t>1 ETH</w:t>
-      </w:r>
-      <w:r>
-        <w:rPr>
-          <w:sz w:val="24"/>
-          <w:szCs w:val="24"/>
-        </w:rPr>
-        <w:t xml:space="preserve"> = </w:t>
-      </w:r>
-      <w:r>
-        <w:rPr>
-          <w:b/>
-          <w:color w:val="0070C0"/>
-          <w:sz w:val="24"/>
-          <w:szCs w:val="24"/>
+        <w:t xml:space="preserve">05 Oct 1AM GMT: 1 ETH = </w:t>
+      </w:r>
+      <w:r>
+        <w:rPr>
+          <w:rStyle w:val="Strong"/>
         </w:rPr>
         <w:t>6,250 ARX</w:t>
-      </w:r>
-      <w:r>
-        <w:rPr>
-          <w:color w:val="0070C0"/>
-          <w:sz w:val="24"/>
-          <w:szCs w:val="24"/>
-        </w:rPr>
-        <w:t xml:space="preserve"> </w:t>
-      </w:r>
-      <w:r>
-        <w:rPr>
-          <w:sz w:val="24"/>
-          <w:szCs w:val="24"/>
-        </w:rPr>
-        <w:t>(6th &amp; 7th day bonus) 04/09 @ 19:01 to 06/09 @ 19:00</w:t>
-      </w:r>
-      <w:r>
-        <w:rPr>
-          <w:sz w:val="24"/>
-          <w:szCs w:val="24"/>
-        </w:rPr>
-        <w:t xml:space="preserve"> GMT</w:t>
-      </w:r>
-      <w:r>
-        <w:rPr>
-          <w:sz w:val="24"/>
-          <w:szCs w:val="24"/>
-        </w:rPr>
-        <w:br/>
-      </w:r>
-      <w:r>
-        <w:rPr>
-          <w:sz w:val="24"/>
-          <w:szCs w:val="24"/>
-          <w:u w:val="single"/>
-        </w:rPr>
-        <w:t xml:space="preserve">06 Oct 19:00 GMT: </w:t>
-      </w:r>
-      <w:r>
-        <w:rPr>
-          <w:b/>
-          <w:sz w:val="24"/>
-          <w:szCs w:val="24"/>
-          <w:u w:val="single"/>
-        </w:rPr>
-        <w:t>Pre-sale ends!</w:t>
       </w:r>
     </w:p>
     <w:p>
@@ -2540,7 +2295,7 @@
         <v:path o:extrusionok="f" gradientshapeok="t" o:connecttype="rect"/>
         <o:lock v:ext="edit" aspectratio="t"/>
       </v:shapetype>
-      <v:shape id="_x0000_i1042" type="#_x0000_t75" style="width:37.5pt;height:23.25pt;visibility:visible;mso-wrap-style:square" o:bullet="t">
+      <v:shape id="_x0000_i1027" type="#_x0000_t75" style="width:37.5pt;height:23.25pt;visibility:visible;mso-wrap-style:square" o:bullet="t">
         <v:imagedata r:id="rId1" o:title=""/>
       </v:shape>
     </w:pict>
@@ -3733,6 +3488,17 @@
       <w:ind w:left="440"/>
     </w:pPr>
   </w:style>
+  <w:style w:type="character" w:styleId="Strong">
+    <w:name w:val="Strong"/>
+    <w:basedOn w:val="DefaultParagraphFont"/>
+    <w:uiPriority w:val="22"/>
+    <w:qFormat/>
+    <w:rsid w:val="00262FB0"/>
+    <w:rPr>
+      <w:b/>
+      <w:bCs/>
+    </w:rPr>
+  </w:style>
 </w:styles>
 </file>
 
@@ -4002,7 +3768,7 @@
 </file>
 
 <file path=customXml/itemProps1.xml><?xml version="1.0" encoding="utf-8"?>
-<ds:datastoreItem xmlns:ds="http://schemas.openxmlformats.org/officeDocument/2006/customXml" ds:itemID="{78E22E7C-1A20-4FFA-98F5-9154D979F3FB}">
+<ds:datastoreItem xmlns:ds="http://schemas.openxmlformats.org/officeDocument/2006/customXml" ds:itemID="{802F0B9F-7694-4020-A4B2-3F3788EDE252}">
   <ds:schemaRefs>
     <ds:schemaRef ds:uri="http://schemas.openxmlformats.org/officeDocument/2006/bibliography"/>
   </ds:schemaRefs>

</xml_diff>

<commit_message>
Added MEW to instruction set
Added MEW to instruction set
</commit_message>
<xml_diff>
--- a/whitepaper/1. ARXToken-WatchInstructions.docx
+++ b/whitepaper/1. ARXToken-WatchInstructions.docx
@@ -10,8 +10,6 @@
           <w:szCs w:val="32"/>
         </w:rPr>
       </w:pPr>
-      <w:bookmarkStart w:id="0" w:name="_GoBack"/>
-      <w:bookmarkEnd w:id="0"/>
       <w:r>
         <w:rPr>
           <w:b/>
@@ -361,7 +359,7 @@
           <w:r>
             <w:fldChar w:fldCharType="separate"/>
           </w:r>
-          <w:hyperlink w:anchor="_Toc494342918" w:history="1">
+          <w:hyperlink w:anchor="_Toc494529177" w:history="1">
             <w:r>
               <w:rPr>
                 <w:rStyle w:val="Hyperlink"/>
@@ -396,7 +394,7 @@
                 <w:noProof/>
                 <w:webHidden/>
               </w:rPr>
-              <w:instrText xml:space="preserve"> PAGEREF _Toc494342918 \h </w:instrText>
+              <w:instrText xml:space="preserve"> PAGEREF _Toc494529177 \h </w:instrText>
             </w:r>
             <w:r>
               <w:rPr>
@@ -439,7 +437,7 @@
               <w:lang w:eastAsia="en-AU"/>
             </w:rPr>
           </w:pPr>
-          <w:hyperlink w:anchor="_Toc494342919" w:history="1">
+          <w:hyperlink w:anchor="_Toc494529178" w:history="1">
             <w:r>
               <w:rPr>
                 <w:rStyle w:val="Hyperlink"/>
@@ -474,7 +472,7 @@
                 <w:noProof/>
                 <w:webHidden/>
               </w:rPr>
-              <w:instrText xml:space="preserve"> PAGEREF _Toc494342919 \h </w:instrText>
+              <w:instrText xml:space="preserve"> PAGEREF _Toc494529178 \h </w:instrText>
             </w:r>
             <w:r>
               <w:rPr>
@@ -517,7 +515,7 @@
               <w:lang w:eastAsia="en-AU"/>
             </w:rPr>
           </w:pPr>
-          <w:hyperlink w:anchor="_Toc494342920" w:history="1">
+          <w:hyperlink w:anchor="_Toc494529179" w:history="1">
             <w:r>
               <w:rPr>
                 <w:rStyle w:val="Hyperlink"/>
@@ -552,7 +550,7 @@
                 <w:noProof/>
                 <w:webHidden/>
               </w:rPr>
-              <w:instrText xml:space="preserve"> PAGEREF _Toc494342920 \h </w:instrText>
+              <w:instrText xml:space="preserve"> PAGEREF _Toc494529179 \h </w:instrText>
             </w:r>
             <w:r>
               <w:rPr>
@@ -572,7 +570,7 @@
                 <w:noProof/>
                 <w:webHidden/>
               </w:rPr>
-              <w:t>5</w:t>
+              <w:t>6</w:t>
             </w:r>
             <w:r>
               <w:rPr>
@@ -595,13 +593,21 @@
               <w:lang w:eastAsia="en-AU"/>
             </w:rPr>
           </w:pPr>
-          <w:hyperlink w:anchor="_Toc494342921" w:history="1">
+          <w:hyperlink w:anchor="_Toc494529180" w:history="1">
             <w:r>
               <w:rPr>
                 <w:rStyle w:val="Hyperlink"/>
-                <w:noProof/>
-              </w:rPr>
-              <w:t>Token Information (address, supply, github, etherscan)</w:t>
+                <w:b/>
+                <w:noProof/>
+              </w:rPr>
+              <w:t xml:space="preserve">MyEtherWallet </w:t>
+            </w:r>
+            <w:r>
+              <w:rPr>
+                <w:rStyle w:val="Hyperlink"/>
+                <w:noProof/>
+              </w:rPr>
+              <w:t>instructions – add ARX token</w:t>
             </w:r>
             <w:r>
               <w:rPr>
@@ -622,7 +628,7 @@
                 <w:noProof/>
                 <w:webHidden/>
               </w:rPr>
-              <w:instrText xml:space="preserve"> PAGEREF _Toc494342921 \h </w:instrText>
+              <w:instrText xml:space="preserve"> PAGEREF _Toc494529180 \h </w:instrText>
             </w:r>
             <w:r>
               <w:rPr>
@@ -643,6 +649,84 @@
                 <w:webHidden/>
               </w:rPr>
               <w:t>6</w:t>
+            </w:r>
+            <w:r>
+              <w:rPr>
+                <w:noProof/>
+                <w:webHidden/>
+              </w:rPr>
+              <w:fldChar w:fldCharType="end"/>
+            </w:r>
+          </w:hyperlink>
+        </w:p>
+        <w:p>
+          <w:pPr>
+            <w:pStyle w:val="TOC1"/>
+            <w:tabs>
+              <w:tab w:val="right" w:leader="dot" w:pos="9016"/>
+            </w:tabs>
+            <w:rPr>
+              <w:rFonts w:eastAsiaTheme="minorEastAsia"/>
+              <w:noProof/>
+              <w:lang w:eastAsia="en-AU"/>
+            </w:rPr>
+          </w:pPr>
+          <w:hyperlink w:anchor="_Toc494529181" w:history="1">
+            <w:r>
+              <w:rPr>
+                <w:rStyle w:val="Hyperlink"/>
+                <w:b/>
+                <w:noProof/>
+              </w:rPr>
+              <w:t>Token Information</w:t>
+            </w:r>
+            <w:r>
+              <w:rPr>
+                <w:rStyle w:val="Hyperlink"/>
+                <w:noProof/>
+              </w:rPr>
+              <w:t xml:space="preserve"> (source, links)</w:t>
+            </w:r>
+            <w:r>
+              <w:rPr>
+                <w:noProof/>
+                <w:webHidden/>
+              </w:rPr>
+              <w:tab/>
+            </w:r>
+            <w:r>
+              <w:rPr>
+                <w:noProof/>
+                <w:webHidden/>
+              </w:rPr>
+              <w:fldChar w:fldCharType="begin"/>
+            </w:r>
+            <w:r>
+              <w:rPr>
+                <w:noProof/>
+                <w:webHidden/>
+              </w:rPr>
+              <w:instrText xml:space="preserve"> PAGEREF _Toc494529181 \h </w:instrText>
+            </w:r>
+            <w:r>
+              <w:rPr>
+                <w:noProof/>
+                <w:webHidden/>
+              </w:rPr>
+            </w:r>
+            <w:r>
+              <w:rPr>
+                <w:noProof/>
+                <w:webHidden/>
+              </w:rPr>
+              <w:fldChar w:fldCharType="separate"/>
+            </w:r>
+            <w:r>
+              <w:rPr>
+                <w:noProof/>
+                <w:webHidden/>
+              </w:rPr>
+              <w:t>7</w:t>
             </w:r>
             <w:r>
               <w:rPr>
@@ -682,6 +766,8 @@
           <w:u w:val="single"/>
         </w:rPr>
       </w:pPr>
+      <w:bookmarkStart w:id="0" w:name="_GoBack"/>
+      <w:bookmarkEnd w:id="0"/>
     </w:p>
     <w:p>
       <w:pPr>
@@ -705,7 +791,6 @@
         <w:rPr>
           <w:b/>
         </w:rPr>
-        <w:lastRenderedPageBreak/>
         <w:t>T</w:t>
       </w:r>
       <w:r>
@@ -760,7 +845,7 @@
       <w:pPr>
         <w:pStyle w:val="Heading1"/>
       </w:pPr>
-      <w:bookmarkStart w:id="1" w:name="_Toc494342918"/>
+      <w:bookmarkStart w:id="1" w:name="_Toc494529177"/>
       <w:r>
         <w:rPr>
           <w:b/>
@@ -1043,6 +1128,7 @@
           <w:szCs w:val="32"/>
           <w:shd w:val="clear" w:color="auto" w:fill="1E73BE"/>
         </w:rPr>
+        <w:lastRenderedPageBreak/>
         <w:t>0xb0D926c1BC3d78064F3e1075D5bD9A24F35Ae6C5</w:t>
       </w:r>
     </w:p>
@@ -1064,7 +1150,6 @@
           <w:szCs w:val="36"/>
           <w:lang w:eastAsia="en-AU"/>
         </w:rPr>
-        <w:lastRenderedPageBreak/>
         <w:drawing>
           <wp:inline distT="0" distB="0" distL="0" distR="0">
             <wp:extent cx="2922717" cy="3667125"/>
@@ -1137,7 +1222,7 @@
       <w:pPr>
         <w:pStyle w:val="Heading1"/>
       </w:pPr>
-      <w:bookmarkStart w:id="2" w:name="_Toc494342919"/>
+      <w:bookmarkStart w:id="2" w:name="_Toc494529178"/>
       <w:r>
         <w:rPr>
           <w:b/>
@@ -1194,6 +1279,7 @@
           <w:szCs w:val="36"/>
           <w:lang w:eastAsia="en-AU"/>
         </w:rPr>
+        <w:lastRenderedPageBreak/>
         <w:drawing>
           <wp:inline distT="0" distB="0" distL="0" distR="0">
             <wp:extent cx="5213888" cy="3695700"/>
@@ -1259,7 +1345,6 @@
         </w:rPr>
       </w:pPr>
       <w:r>
-        <w:lastRenderedPageBreak/>
         <w:t xml:space="preserve">Open the ‘Settings’ icon on the </w:t>
       </w:r>
       <w:r>
@@ -1388,6 +1473,7 @@
         </w:rPr>
       </w:pPr>
       <w:r>
+        <w:lastRenderedPageBreak/>
         <w:t xml:space="preserve">Select </w:t>
       </w:r>
       <w:r>
@@ -1616,7 +1702,6 @@
           <w:szCs w:val="36"/>
           <w:lang w:eastAsia="en-AU"/>
         </w:rPr>
-        <w:lastRenderedPageBreak/>
         <w:drawing>
           <wp:inline distT="0" distB="0" distL="0" distR="0">
             <wp:extent cx="5734050" cy="3524250"/>
@@ -1730,6 +1815,7 @@
           <w:szCs w:val="36"/>
           <w:lang w:eastAsia="en-AU"/>
         </w:rPr>
+        <w:lastRenderedPageBreak/>
         <w:drawing>
           <wp:inline distT="0" distB="0" distL="0" distR="0">
             <wp:extent cx="6184583" cy="1438275"/>
@@ -1794,7 +1880,7 @@
       <w:pPr>
         <w:pStyle w:val="Heading1"/>
       </w:pPr>
-      <w:bookmarkStart w:id="3" w:name="_Toc494342920"/>
+      <w:bookmarkStart w:id="3" w:name="_Toc494529179"/>
       <w:proofErr w:type="spellStart"/>
       <w:r>
         <w:rPr>
@@ -1974,26 +2060,271 @@
         <w:t>.</w:t>
       </w:r>
     </w:p>
+    <w:p/>
     <w:p>
       <w:pPr>
         <w:pStyle w:val="Heading1"/>
       </w:pPr>
-      <w:bookmarkStart w:id="4" w:name="_Toc494342921"/>
+      <w:bookmarkStart w:id="4" w:name="_Toc494529180"/>
+      <w:proofErr w:type="spellStart"/>
+      <w:r>
+        <w:rPr>
+          <w:b/>
+        </w:rPr>
+        <w:t>MyEtherWallet</w:t>
+      </w:r>
+      <w:proofErr w:type="spellEnd"/>
+      <w:r>
+        <w:rPr>
+          <w:b/>
+        </w:rPr>
+        <w:t xml:space="preserve"> </w:t>
+      </w:r>
+      <w:r>
+        <w:t>instructions – add ARX token</w:t>
+      </w:r>
+      <w:bookmarkEnd w:id="4"/>
+    </w:p>
+    <w:p>
+      <w:pPr>
+        <w:pStyle w:val="ListParagraph"/>
+        <w:numPr>
+          <w:ilvl w:val="0"/>
+          <w:numId w:val="7"/>
+        </w:numPr>
+        <w:rPr>
+          <w:b/>
+          <w:color w:val="0070C0"/>
+          <w:sz w:val="36"/>
+          <w:szCs w:val="36"/>
+        </w:rPr>
+      </w:pPr>
+      <w:r>
+        <w:t>Open MEW</w:t>
+      </w:r>
+      <w:r>
+        <w:t xml:space="preserve"> on your device</w:t>
+      </w:r>
+    </w:p>
+    <w:p>
+      <w:pPr>
+        <w:pStyle w:val="ListParagraph"/>
+        <w:numPr>
+          <w:ilvl w:val="0"/>
+          <w:numId w:val="7"/>
+        </w:numPr>
+        <w:rPr>
+          <w:b/>
+          <w:color w:val="0070C0"/>
+          <w:sz w:val="36"/>
+          <w:szCs w:val="36"/>
+        </w:rPr>
+      </w:pPr>
+      <w:r>
+        <w:t>In a new tab, navigate to the "Send Ether &amp; Tokens" page on MyEtherWallet.</w:t>
+      </w:r>
+    </w:p>
+    <w:p>
+      <w:pPr>
+        <w:pStyle w:val="ListParagraph"/>
+        <w:numPr>
+          <w:ilvl w:val="0"/>
+          <w:numId w:val="7"/>
+        </w:numPr>
+        <w:rPr>
+          <w:b/>
+          <w:color w:val="0070C0"/>
+          <w:sz w:val="36"/>
+          <w:szCs w:val="36"/>
+        </w:rPr>
+      </w:pPr>
+      <w:r>
+        <w:t>U</w:t>
+      </w:r>
+      <w:r>
+        <w:t>nlock your wallet.</w:t>
+      </w:r>
+    </w:p>
+    <w:p>
+      <w:pPr>
+        <w:pStyle w:val="ListParagraph"/>
+        <w:numPr>
+          <w:ilvl w:val="0"/>
+          <w:numId w:val="7"/>
+        </w:numPr>
+        <w:rPr>
+          <w:b/>
+          <w:color w:val="0070C0"/>
+          <w:sz w:val="36"/>
+          <w:szCs w:val="36"/>
+        </w:rPr>
+      </w:pPr>
+      <w:r>
+        <w:t>Click "Add Custom Token" on the right side.</w:t>
+      </w:r>
+    </w:p>
+    <w:p>
+      <w:pPr>
+        <w:pStyle w:val="ListParagraph"/>
+        <w:numPr>
+          <w:ilvl w:val="0"/>
+          <w:numId w:val="7"/>
+        </w:numPr>
+        <w:rPr>
+          <w:b/>
+          <w:color w:val="0070C0"/>
+          <w:sz w:val="36"/>
+          <w:szCs w:val="36"/>
+        </w:rPr>
+      </w:pPr>
+      <w:r>
+        <w:t>Enter the address 0xb0D926c1BC3d78064F3e1075D5bD9A24F35Ae6C5</w:t>
+      </w:r>
+    </w:p>
+    <w:p>
+      <w:pPr>
+        <w:pStyle w:val="ListParagraph"/>
+        <w:numPr>
+          <w:ilvl w:val="0"/>
+          <w:numId w:val="7"/>
+        </w:numPr>
+        <w:rPr>
+          <w:b/>
+          <w:color w:val="0070C0"/>
+          <w:sz w:val="36"/>
+          <w:szCs w:val="36"/>
+        </w:rPr>
+      </w:pPr>
+      <w:r>
+        <w:t>T</w:t>
+      </w:r>
+      <w:r>
+        <w:t>ype in what you want to call it - Assistive Reality ARX</w:t>
+      </w:r>
+    </w:p>
+    <w:p>
+      <w:pPr>
+        <w:pStyle w:val="ListParagraph"/>
+        <w:numPr>
+          <w:ilvl w:val="0"/>
+          <w:numId w:val="7"/>
+        </w:numPr>
+        <w:rPr>
+          <w:b/>
+          <w:color w:val="0070C0"/>
+          <w:sz w:val="36"/>
+          <w:szCs w:val="36"/>
+        </w:rPr>
+      </w:pPr>
+      <w:r>
+        <w:t>The symbol is ARX if it asks.</w:t>
+      </w:r>
+    </w:p>
+    <w:p>
+      <w:pPr>
+        <w:pStyle w:val="ListParagraph"/>
+        <w:numPr>
+          <w:ilvl w:val="0"/>
+          <w:numId w:val="7"/>
+        </w:numPr>
+        <w:rPr>
+          <w:b/>
+          <w:color w:val="0070C0"/>
+          <w:sz w:val="36"/>
+          <w:szCs w:val="36"/>
+        </w:rPr>
+      </w:pPr>
+      <w:r>
+        <w:t>The 'decimals' is 18 (same as Ether)</w:t>
+      </w:r>
+    </w:p>
+    <w:p>
+      <w:pPr>
+        <w:pStyle w:val="ListParagraph"/>
+        <w:numPr>
+          <w:ilvl w:val="0"/>
+          <w:numId w:val="7"/>
+        </w:numPr>
+        <w:rPr>
+          <w:b/>
+          <w:color w:val="0070C0"/>
+          <w:sz w:val="36"/>
+          <w:szCs w:val="36"/>
+        </w:rPr>
+      </w:pPr>
+      <w:r>
+        <w:t>Click ok/accept that.</w:t>
+      </w:r>
+    </w:p>
+    <w:p/>
+    <w:p>
+      <w:r>
+        <w:t>(</w:t>
+      </w:r>
+      <w:r>
+        <w:t xml:space="preserve">Then, when you send your ETH to the </w:t>
+      </w:r>
+      <w:r>
+        <w:t xml:space="preserve">presale </w:t>
+      </w:r>
+      <w:r>
+        <w:t xml:space="preserve">contract address: </w:t>
+      </w:r>
+    </w:p>
+    <w:p>
+      <w:r>
+        <w:t>0x4Ee1d7720</w:t>
+      </w:r>
+      <w:r>
+        <w:t xml:space="preserve">a04072142B2efC9d2C7d5d77Ad63939 </w:t>
+      </w:r>
+    </w:p>
+    <w:p>
+      <w:r>
+        <w:t>MEW will understand the token</w:t>
+      </w:r>
+      <w:r>
+        <w:t>)</w:t>
+      </w:r>
+    </w:p>
+    <w:p/>
+    <w:p/>
+    <w:p/>
+    <w:p/>
+    <w:p/>
+    <w:p/>
+    <w:p/>
+    <w:p/>
+    <w:p/>
+    <w:p/>
+    <w:p/>
+    <w:p/>
+    <w:p/>
+    <w:p/>
+    <w:p/>
+    <w:p/>
+    <w:p/>
+    <w:p/>
+    <w:p/>
+    <w:p>
+      <w:pPr>
+        <w:pStyle w:val="Heading1"/>
+      </w:pPr>
+      <w:bookmarkStart w:id="5" w:name="_Toc494529181"/>
       <w:r>
         <w:rPr>
           <w:b/>
           <w:u w:val="single"/>
         </w:rPr>
-        <w:lastRenderedPageBreak/>
         <w:t>Token Information</w:t>
       </w:r>
       <w:r>
         <w:t xml:space="preserve"> </w:t>
       </w:r>
-      <w:bookmarkEnd w:id="4"/>
       <w:r>
         <w:t>(source, links)</w:t>
       </w:r>
+      <w:bookmarkEnd w:id="5"/>
     </w:p>
     <w:p/>
     <w:p>
@@ -2159,6 +2490,7 @@
         <w:rPr>
           <w:b/>
         </w:rPr>
+        <w:lastRenderedPageBreak/>
         <w:t>Github</w:t>
       </w:r>
       <w:proofErr w:type="spellEnd"/>
@@ -2295,7 +2627,7 @@
         <v:path o:extrusionok="f" gradientshapeok="t" o:connecttype="rect"/>
         <o:lock v:ext="edit" aspectratio="t"/>
       </v:shapetype>
-      <v:shape id="_x0000_i1027" type="#_x0000_t75" style="width:37.5pt;height:23.25pt;visibility:visible;mso-wrap-style:square" o:bullet="t">
+      <v:shape id="_x0000_i1030" type="#_x0000_t75" style="width:37.5pt;height:23.25pt;visibility:visible;mso-wrap-style:square" o:bullet="t">
         <v:imagedata r:id="rId1" o:title=""/>
       </v:shape>
     </w:pict>
@@ -2573,9 +2905,9 @@
     </w:lvl>
   </w:abstractNum>
   <w:abstractNum w:abstractNumId="3" w15:restartNumberingAfterBreak="0">
-    <w:nsid w:val="4062359D"/>
+    <w:nsid w:val="381C45E8"/>
     <w:multiLevelType w:val="hybridMultilevel"/>
-    <w:tmpl w:val="DF3CBD86"/>
+    <w:tmpl w:val="10FCDB6A"/>
     <w:lvl w:ilvl="0" w:tplc="EC729ADE">
       <w:start w:val="1"/>
       <w:numFmt w:val="decimal"/>
@@ -2665,96 +2997,7 @@
     </w:lvl>
   </w:abstractNum>
   <w:abstractNum w:abstractNumId="4" w15:restartNumberingAfterBreak="0">
-    <w:nsid w:val="49493684"/>
-    <w:multiLevelType w:val="hybridMultilevel"/>
-    <w:tmpl w:val="5D2A9ECA"/>
-    <w:lvl w:ilvl="0" w:tplc="0C09000F">
-      <w:start w:val="1"/>
-      <w:numFmt w:val="decimal"/>
-      <w:lvlText w:val="%1."/>
-      <w:lvlJc w:val="left"/>
-      <w:pPr>
-        <w:ind w:left="720" w:hanging="360"/>
-      </w:pPr>
-      <w:rPr>
-        <w:rFonts w:hint="default"/>
-      </w:rPr>
-    </w:lvl>
-    <w:lvl w:ilvl="1" w:tplc="0C090019" w:tentative="1">
-      <w:start w:val="1"/>
-      <w:numFmt w:val="lowerLetter"/>
-      <w:lvlText w:val="%2."/>
-      <w:lvlJc w:val="left"/>
-      <w:pPr>
-        <w:ind w:left="1440" w:hanging="360"/>
-      </w:pPr>
-    </w:lvl>
-    <w:lvl w:ilvl="2" w:tplc="0C09001B" w:tentative="1">
-      <w:start w:val="1"/>
-      <w:numFmt w:val="lowerRoman"/>
-      <w:lvlText w:val="%3."/>
-      <w:lvlJc w:val="right"/>
-      <w:pPr>
-        <w:ind w:left="2160" w:hanging="180"/>
-      </w:pPr>
-    </w:lvl>
-    <w:lvl w:ilvl="3" w:tplc="0C09000F" w:tentative="1">
-      <w:start w:val="1"/>
-      <w:numFmt w:val="decimal"/>
-      <w:lvlText w:val="%4."/>
-      <w:lvlJc w:val="left"/>
-      <w:pPr>
-        <w:ind w:left="2880" w:hanging="360"/>
-      </w:pPr>
-    </w:lvl>
-    <w:lvl w:ilvl="4" w:tplc="0C090019" w:tentative="1">
-      <w:start w:val="1"/>
-      <w:numFmt w:val="lowerLetter"/>
-      <w:lvlText w:val="%5."/>
-      <w:lvlJc w:val="left"/>
-      <w:pPr>
-        <w:ind w:left="3600" w:hanging="360"/>
-      </w:pPr>
-    </w:lvl>
-    <w:lvl w:ilvl="5" w:tplc="0C09001B" w:tentative="1">
-      <w:start w:val="1"/>
-      <w:numFmt w:val="lowerRoman"/>
-      <w:lvlText w:val="%6."/>
-      <w:lvlJc w:val="right"/>
-      <w:pPr>
-        <w:ind w:left="4320" w:hanging="180"/>
-      </w:pPr>
-    </w:lvl>
-    <w:lvl w:ilvl="6" w:tplc="0C09000F" w:tentative="1">
-      <w:start w:val="1"/>
-      <w:numFmt w:val="decimal"/>
-      <w:lvlText w:val="%7."/>
-      <w:lvlJc w:val="left"/>
-      <w:pPr>
-        <w:ind w:left="5040" w:hanging="360"/>
-      </w:pPr>
-    </w:lvl>
-    <w:lvl w:ilvl="7" w:tplc="0C090019" w:tentative="1">
-      <w:start w:val="1"/>
-      <w:numFmt w:val="lowerLetter"/>
-      <w:lvlText w:val="%8."/>
-      <w:lvlJc w:val="left"/>
-      <w:pPr>
-        <w:ind w:left="5760" w:hanging="360"/>
-      </w:pPr>
-    </w:lvl>
-    <w:lvl w:ilvl="8" w:tplc="0C09001B" w:tentative="1">
-      <w:start w:val="1"/>
-      <w:numFmt w:val="lowerRoman"/>
-      <w:lvlText w:val="%9."/>
-      <w:lvlJc w:val="right"/>
-      <w:pPr>
-        <w:ind w:left="6480" w:hanging="180"/>
-      </w:pPr>
-    </w:lvl>
-  </w:abstractNum>
-  <w:abstractNum w:abstractNumId="5" w15:restartNumberingAfterBreak="0">
-    <w:nsid w:val="566F2128"/>
+    <w:nsid w:val="4062359D"/>
     <w:multiLevelType w:val="hybridMultilevel"/>
     <w:tmpl w:val="DF3CBD86"/>
     <w:lvl w:ilvl="0" w:tplc="EC729ADE">
@@ -2845,23 +3088,207 @@
       </w:pPr>
     </w:lvl>
   </w:abstractNum>
+  <w:abstractNum w:abstractNumId="5" w15:restartNumberingAfterBreak="0">
+    <w:nsid w:val="49493684"/>
+    <w:multiLevelType w:val="hybridMultilevel"/>
+    <w:tmpl w:val="5D2A9ECA"/>
+    <w:lvl w:ilvl="0" w:tplc="0C09000F">
+      <w:start w:val="1"/>
+      <w:numFmt w:val="decimal"/>
+      <w:lvlText w:val="%1."/>
+      <w:lvlJc w:val="left"/>
+      <w:pPr>
+        <w:ind w:left="720" w:hanging="360"/>
+      </w:pPr>
+      <w:rPr>
+        <w:rFonts w:hint="default"/>
+      </w:rPr>
+    </w:lvl>
+    <w:lvl w:ilvl="1" w:tplc="0C090019" w:tentative="1">
+      <w:start w:val="1"/>
+      <w:numFmt w:val="lowerLetter"/>
+      <w:lvlText w:val="%2."/>
+      <w:lvlJc w:val="left"/>
+      <w:pPr>
+        <w:ind w:left="1440" w:hanging="360"/>
+      </w:pPr>
+    </w:lvl>
+    <w:lvl w:ilvl="2" w:tplc="0C09001B" w:tentative="1">
+      <w:start w:val="1"/>
+      <w:numFmt w:val="lowerRoman"/>
+      <w:lvlText w:val="%3."/>
+      <w:lvlJc w:val="right"/>
+      <w:pPr>
+        <w:ind w:left="2160" w:hanging="180"/>
+      </w:pPr>
+    </w:lvl>
+    <w:lvl w:ilvl="3" w:tplc="0C09000F" w:tentative="1">
+      <w:start w:val="1"/>
+      <w:numFmt w:val="decimal"/>
+      <w:lvlText w:val="%4."/>
+      <w:lvlJc w:val="left"/>
+      <w:pPr>
+        <w:ind w:left="2880" w:hanging="360"/>
+      </w:pPr>
+    </w:lvl>
+    <w:lvl w:ilvl="4" w:tplc="0C090019" w:tentative="1">
+      <w:start w:val="1"/>
+      <w:numFmt w:val="lowerLetter"/>
+      <w:lvlText w:val="%5."/>
+      <w:lvlJc w:val="left"/>
+      <w:pPr>
+        <w:ind w:left="3600" w:hanging="360"/>
+      </w:pPr>
+    </w:lvl>
+    <w:lvl w:ilvl="5" w:tplc="0C09001B" w:tentative="1">
+      <w:start w:val="1"/>
+      <w:numFmt w:val="lowerRoman"/>
+      <w:lvlText w:val="%6."/>
+      <w:lvlJc w:val="right"/>
+      <w:pPr>
+        <w:ind w:left="4320" w:hanging="180"/>
+      </w:pPr>
+    </w:lvl>
+    <w:lvl w:ilvl="6" w:tplc="0C09000F" w:tentative="1">
+      <w:start w:val="1"/>
+      <w:numFmt w:val="decimal"/>
+      <w:lvlText w:val="%7."/>
+      <w:lvlJc w:val="left"/>
+      <w:pPr>
+        <w:ind w:left="5040" w:hanging="360"/>
+      </w:pPr>
+    </w:lvl>
+    <w:lvl w:ilvl="7" w:tplc="0C090019" w:tentative="1">
+      <w:start w:val="1"/>
+      <w:numFmt w:val="lowerLetter"/>
+      <w:lvlText w:val="%8."/>
+      <w:lvlJc w:val="left"/>
+      <w:pPr>
+        <w:ind w:left="5760" w:hanging="360"/>
+      </w:pPr>
+    </w:lvl>
+    <w:lvl w:ilvl="8" w:tplc="0C09001B" w:tentative="1">
+      <w:start w:val="1"/>
+      <w:numFmt w:val="lowerRoman"/>
+      <w:lvlText w:val="%9."/>
+      <w:lvlJc w:val="right"/>
+      <w:pPr>
+        <w:ind w:left="6480" w:hanging="180"/>
+      </w:pPr>
+    </w:lvl>
+  </w:abstractNum>
+  <w:abstractNum w:abstractNumId="6" w15:restartNumberingAfterBreak="0">
+    <w:nsid w:val="566F2128"/>
+    <w:multiLevelType w:val="hybridMultilevel"/>
+    <w:tmpl w:val="DF3CBD86"/>
+    <w:lvl w:ilvl="0" w:tplc="EC729ADE">
+      <w:start w:val="1"/>
+      <w:numFmt w:val="decimal"/>
+      <w:lvlText w:val="%1."/>
+      <w:lvlJc w:val="left"/>
+      <w:pPr>
+        <w:ind w:left="720" w:hanging="360"/>
+      </w:pPr>
+      <w:rPr>
+        <w:rFonts w:hint="default"/>
+        <w:b w:val="0"/>
+        <w:color w:val="auto"/>
+        <w:sz w:val="22"/>
+      </w:rPr>
+    </w:lvl>
+    <w:lvl w:ilvl="1" w:tplc="0C090019" w:tentative="1">
+      <w:start w:val="1"/>
+      <w:numFmt w:val="lowerLetter"/>
+      <w:lvlText w:val="%2."/>
+      <w:lvlJc w:val="left"/>
+      <w:pPr>
+        <w:ind w:left="1440" w:hanging="360"/>
+      </w:pPr>
+    </w:lvl>
+    <w:lvl w:ilvl="2" w:tplc="0C09001B" w:tentative="1">
+      <w:start w:val="1"/>
+      <w:numFmt w:val="lowerRoman"/>
+      <w:lvlText w:val="%3."/>
+      <w:lvlJc w:val="right"/>
+      <w:pPr>
+        <w:ind w:left="2160" w:hanging="180"/>
+      </w:pPr>
+    </w:lvl>
+    <w:lvl w:ilvl="3" w:tplc="0C09000F" w:tentative="1">
+      <w:start w:val="1"/>
+      <w:numFmt w:val="decimal"/>
+      <w:lvlText w:val="%4."/>
+      <w:lvlJc w:val="left"/>
+      <w:pPr>
+        <w:ind w:left="2880" w:hanging="360"/>
+      </w:pPr>
+    </w:lvl>
+    <w:lvl w:ilvl="4" w:tplc="0C090019" w:tentative="1">
+      <w:start w:val="1"/>
+      <w:numFmt w:val="lowerLetter"/>
+      <w:lvlText w:val="%5."/>
+      <w:lvlJc w:val="left"/>
+      <w:pPr>
+        <w:ind w:left="3600" w:hanging="360"/>
+      </w:pPr>
+    </w:lvl>
+    <w:lvl w:ilvl="5" w:tplc="0C09001B" w:tentative="1">
+      <w:start w:val="1"/>
+      <w:numFmt w:val="lowerRoman"/>
+      <w:lvlText w:val="%6."/>
+      <w:lvlJc w:val="right"/>
+      <w:pPr>
+        <w:ind w:left="4320" w:hanging="180"/>
+      </w:pPr>
+    </w:lvl>
+    <w:lvl w:ilvl="6" w:tplc="0C09000F" w:tentative="1">
+      <w:start w:val="1"/>
+      <w:numFmt w:val="decimal"/>
+      <w:lvlText w:val="%7."/>
+      <w:lvlJc w:val="left"/>
+      <w:pPr>
+        <w:ind w:left="5040" w:hanging="360"/>
+      </w:pPr>
+    </w:lvl>
+    <w:lvl w:ilvl="7" w:tplc="0C090019" w:tentative="1">
+      <w:start w:val="1"/>
+      <w:numFmt w:val="lowerLetter"/>
+      <w:lvlText w:val="%8."/>
+      <w:lvlJc w:val="left"/>
+      <w:pPr>
+        <w:ind w:left="5760" w:hanging="360"/>
+      </w:pPr>
+    </w:lvl>
+    <w:lvl w:ilvl="8" w:tplc="0C09001B" w:tentative="1">
+      <w:start w:val="1"/>
+      <w:numFmt w:val="lowerRoman"/>
+      <w:lvlText w:val="%9."/>
+      <w:lvlJc w:val="right"/>
+      <w:pPr>
+        <w:ind w:left="6480" w:hanging="180"/>
+      </w:pPr>
+    </w:lvl>
+  </w:abstractNum>
   <w:num w:numId="1">
     <w:abstractNumId w:val="1"/>
   </w:num>
   <w:num w:numId="2">
-    <w:abstractNumId w:val="4"/>
+    <w:abstractNumId w:val="5"/>
   </w:num>
   <w:num w:numId="3">
     <w:abstractNumId w:val="0"/>
   </w:num>
   <w:num w:numId="4">
-    <w:abstractNumId w:val="5"/>
+    <w:abstractNumId w:val="6"/>
   </w:num>
   <w:num w:numId="5">
-    <w:abstractNumId w:val="3"/>
+    <w:abstractNumId w:val="4"/>
   </w:num>
   <w:num w:numId="6">
     <w:abstractNumId w:val="2"/>
+  </w:num>
+  <w:num w:numId="7">
+    <w:abstractNumId w:val="3"/>
   </w:num>
 </w:numbering>
 </file>
@@ -3768,7 +4195,7 @@
 </file>
 
 <file path=customXml/itemProps1.xml><?xml version="1.0" encoding="utf-8"?>
-<ds:datastoreItem xmlns:ds="http://schemas.openxmlformats.org/officeDocument/2006/customXml" ds:itemID="{802F0B9F-7694-4020-A4B2-3F3788EDE252}">
+<ds:datastoreItem xmlns:ds="http://schemas.openxmlformats.org/officeDocument/2006/customXml" ds:itemID="{F4C5B426-8EE5-469B-834D-648750981B3E}">
   <ds:schemaRefs>
     <ds:schemaRef ds:uri="http://schemas.openxmlformats.org/officeDocument/2006/bibliography"/>
   </ds:schemaRefs>

</xml_diff>

<commit_message>
Legal terminology updates to cover non-cash-alternative rules
Legal terminology updates to cover non-cash-alternative rules
</commit_message>
<xml_diff>
--- a/whitepaper/1. ARXToken-WatchInstructions.docx
+++ b/whitepaper/1. ARXToken-WatchInstructions.docx
@@ -138,13 +138,8 @@
         </w:rPr>
         <w:br/>
       </w:r>
-      <w:r>
-        <w:rPr>
-          <w:sz w:val="28"/>
-          <w:szCs w:val="24"/>
-        </w:rPr>
-        <w:t>information and interaction</w:t>
-      </w:r>
+      <w:bookmarkStart w:id="0" w:name="_GoBack"/>
+      <w:bookmarkEnd w:id="0"/>
     </w:p>
     <w:p>
       <w:pPr>
@@ -766,8 +761,6 @@
           <w:u w:val="single"/>
         </w:rPr>
       </w:pPr>
-      <w:bookmarkStart w:id="0" w:name="_GoBack"/>
-      <w:bookmarkEnd w:id="0"/>
     </w:p>
     <w:p>
       <w:pPr>
@@ -2100,10 +2093,7 @@
         </w:rPr>
       </w:pPr>
       <w:r>
-        <w:t>Open MEW</w:t>
-      </w:r>
-      <w:r>
-        <w:t xml:space="preserve"> on your device</w:t>
+        <w:t>Open MEW on your device</w:t>
       </w:r>
     </w:p>
     <w:p>
@@ -2139,10 +2129,7 @@
         </w:rPr>
       </w:pPr>
       <w:r>
-        <w:t>U</w:t>
-      </w:r>
-      <w:r>
-        <w:t>nlock your wallet.</w:t>
+        <w:t>Unlock your wallet.</w:t>
       </w:r>
     </w:p>
     <w:p>
@@ -2196,10 +2183,7 @@
         </w:rPr>
       </w:pPr>
       <w:r>
-        <w:t>T</w:t>
-      </w:r>
-      <w:r>
-        <w:t>ype in what you want to call it - Assistive Reality ARX</w:t>
+        <w:t>Type in what you want to call it - Assistive Reality ARX</w:t>
       </w:r>
     </w:p>
     <w:p>
@@ -2259,53 +2243,23 @@
     <w:p/>
     <w:p>
       <w:r>
-        <w:t>(</w:t>
-      </w:r>
-      <w:r>
-        <w:t xml:space="preserve">Then, when you send your ETH to the </w:t>
-      </w:r>
-      <w:r>
-        <w:t xml:space="preserve">presale </w:t>
-      </w:r>
-      <w:r>
-        <w:t xml:space="preserve">contract address: </w:t>
-      </w:r>
-    </w:p>
-    <w:p>
-      <w:r>
-        <w:t>0x4Ee1d7720</w:t>
-      </w:r>
-      <w:r>
-        <w:t xml:space="preserve">a04072142B2efC9d2C7d5d77Ad63939 </w:t>
-      </w:r>
-    </w:p>
-    <w:p>
-      <w:r>
-        <w:t>MEW will understand the token</w:t>
-      </w:r>
-      <w:r>
-        <w:t>)</w:t>
+        <w:t xml:space="preserve">(Then, when you send your ETH to the presale contract address: </w:t>
+      </w:r>
+    </w:p>
+    <w:p>
+      <w:r>
+        <w:t xml:space="preserve">0x4Ee1d7720a04072142B2efC9d2C7d5d77Ad63939 </w:t>
+      </w:r>
+    </w:p>
+    <w:p>
+      <w:r>
+        <w:t>MEW will understand the token)</w:t>
       </w:r>
     </w:p>
     <w:p/>
     <w:p/>
     <w:p/>
     <w:p/>
-    <w:p/>
-    <w:p/>
-    <w:p/>
-    <w:p/>
-    <w:p/>
-    <w:p/>
-    <w:p/>
-    <w:p/>
-    <w:p/>
-    <w:p/>
-    <w:p/>
-    <w:p/>
-    <w:p/>
-    <w:p/>
-    <w:p/>
     <w:p>
       <w:pPr>
         <w:pStyle w:val="Heading1"/>
@@ -2316,6 +2270,7 @@
           <w:b/>
           <w:u w:val="single"/>
         </w:rPr>
+        <w:lastRenderedPageBreak/>
         <w:t>Token Information</w:t>
       </w:r>
       <w:r>
@@ -2490,7 +2445,6 @@
         <w:rPr>
           <w:b/>
         </w:rPr>
-        <w:lastRenderedPageBreak/>
         <w:t>Github</w:t>
       </w:r>
       <w:proofErr w:type="spellEnd"/>
@@ -2627,7 +2581,7 @@
         <v:path o:extrusionok="f" gradientshapeok="t" o:connecttype="rect"/>
         <o:lock v:ext="edit" aspectratio="t"/>
       </v:shapetype>
-      <v:shape id="_x0000_i1030" type="#_x0000_t75" style="width:37.5pt;height:23.25pt;visibility:visible;mso-wrap-style:square" o:bullet="t">
+      <v:shape id="_x0000_i1028" type="#_x0000_t75" style="width:37.5pt;height:23.25pt;visibility:visible;mso-wrap-style:square" o:bullet="t">
         <v:imagedata r:id="rId1" o:title=""/>
       </v:shape>
     </w:pict>
@@ -4195,7 +4149,7 @@
 </file>
 
 <file path=customXml/itemProps1.xml><?xml version="1.0" encoding="utf-8"?>
-<ds:datastoreItem xmlns:ds="http://schemas.openxmlformats.org/officeDocument/2006/customXml" ds:itemID="{F4C5B426-8EE5-469B-834D-648750981B3E}">
+<ds:datastoreItem xmlns:ds="http://schemas.openxmlformats.org/officeDocument/2006/customXml" ds:itemID="{6D8635AE-3E89-41F1-9AAF-FAC615F85162}">
   <ds:schemaRefs>
     <ds:schemaRef ds:uri="http://schemas.openxmlformats.org/officeDocument/2006/bibliography"/>
   </ds:schemaRefs>

</xml_diff>